<commit_message>
Sprint 3 - Final
</commit_message>
<xml_diff>
--- a/routers/Formato_Sprint_3.docx
+++ b/routers/Formato_Sprint_3.docx
@@ -221,14 +221,12 @@
                 <w:rFonts w:asciiTheme="minorHAnsi" w:hAnsiTheme="minorHAnsi" w:cstheme="minorHAnsi"/>
               </w:rPr>
             </w:pPr>
-            <w:proofErr w:type="spellStart"/>
             <w:r>
               <w:rPr>
                 <w:rFonts w:asciiTheme="minorHAnsi" w:hAnsiTheme="minorHAnsi" w:cstheme="minorHAnsi"/>
               </w:rPr>
               <w:t>ScoreBoardPlay</w:t>
             </w:r>
-            <w:proofErr w:type="spellEnd"/>
           </w:p>
         </w:tc>
       </w:tr>
@@ -385,6 +383,12 @@
                 <w:rFonts w:asciiTheme="minorHAnsi" w:hAnsiTheme="minorHAnsi" w:cstheme="minorHAnsi"/>
               </w:rPr>
             </w:pPr>
+            <w:r>
+              <w:rPr>
+                <w:rFonts w:ascii="Calibri" w:eastAsia="Calibri" w:hAnsi="Calibri" w:cs="Calibri"/>
+              </w:rPr>
+              <w:t>Scrum master</w:t>
+            </w:r>
           </w:p>
         </w:tc>
         <w:tc>
@@ -397,6 +401,9 @@
                 <w:rFonts w:asciiTheme="minorHAnsi" w:hAnsiTheme="minorHAnsi" w:cstheme="minorHAnsi"/>
               </w:rPr>
             </w:pPr>
+            <w:r>
+              <w:t>Luisa Juliana Carrillo Cacua</w:t>
+            </w:r>
           </w:p>
         </w:tc>
       </w:tr>
@@ -420,6 +427,12 @@
               </w:rPr>
               <w:t xml:space="preserve"> </w:t>
             </w:r>
+            <w:r>
+              <w:rPr>
+                <w:rFonts w:ascii="Calibri" w:eastAsia="Calibri" w:hAnsi="Calibri" w:cs="Calibri"/>
+              </w:rPr>
+              <w:t>Product owner</w:t>
+            </w:r>
           </w:p>
         </w:tc>
         <w:tc>
@@ -432,6 +445,9 @@
                 <w:rFonts w:asciiTheme="minorHAnsi" w:hAnsiTheme="minorHAnsi" w:cstheme="minorHAnsi"/>
               </w:rPr>
             </w:pPr>
+            <w:r>
+              <w:t>Brayan Duvan Bernal Sarmiento</w:t>
+            </w:r>
           </w:p>
         </w:tc>
       </w:tr>
@@ -455,6 +471,12 @@
               </w:rPr>
               <w:t xml:space="preserve"> </w:t>
             </w:r>
+            <w:r>
+              <w:rPr>
+                <w:rFonts w:ascii="Calibri" w:eastAsia="Calibri" w:hAnsi="Calibri" w:cs="Calibri"/>
+              </w:rPr>
+              <w:t>development team</w:t>
+            </w:r>
           </w:p>
         </w:tc>
         <w:tc>
@@ -467,6 +489,9 @@
                 <w:rFonts w:asciiTheme="minorHAnsi" w:hAnsiTheme="minorHAnsi" w:cstheme="minorHAnsi"/>
               </w:rPr>
             </w:pPr>
+            <w:r>
+              <w:t>Lady Viviana Fandiño Angel</w:t>
+            </w:r>
           </w:p>
         </w:tc>
       </w:tr>
@@ -490,6 +515,12 @@
               </w:rPr>
               <w:t xml:space="preserve"> </w:t>
             </w:r>
+            <w:r>
+              <w:rPr>
+                <w:rFonts w:ascii="Calibri" w:eastAsia="Calibri" w:hAnsi="Calibri" w:cs="Calibri"/>
+              </w:rPr>
+              <w:t>development team</w:t>
+            </w:r>
           </w:p>
         </w:tc>
         <w:tc>
@@ -502,6 +533,9 @@
                 <w:rFonts w:asciiTheme="minorHAnsi" w:hAnsiTheme="minorHAnsi" w:cstheme="minorHAnsi"/>
               </w:rPr>
             </w:pPr>
+            <w:r>
+              <w:t>Daniel Francisco Basto Arenas</w:t>
+            </w:r>
           </w:p>
         </w:tc>
       </w:tr>
@@ -519,6 +553,18 @@
                 <w:rFonts w:asciiTheme="minorHAnsi" w:hAnsiTheme="minorHAnsi" w:cstheme="minorHAnsi"/>
               </w:rPr>
             </w:pPr>
+            <w:r>
+              <w:rPr>
+                <w:rFonts w:asciiTheme="minorHAnsi" w:hAnsiTheme="minorHAnsi" w:cstheme="minorHAnsi"/>
+              </w:rPr>
+              <w:t xml:space="preserve"> </w:t>
+            </w:r>
+            <w:r>
+              <w:rPr>
+                <w:rFonts w:ascii="Calibri" w:eastAsia="Calibri" w:hAnsi="Calibri" w:cs="Calibri"/>
+              </w:rPr>
+              <w:t>development team</w:t>
+            </w:r>
           </w:p>
         </w:tc>
         <w:tc>
@@ -531,6 +577,9 @@
                 <w:rFonts w:asciiTheme="minorHAnsi" w:hAnsiTheme="minorHAnsi" w:cstheme="minorHAnsi"/>
               </w:rPr>
             </w:pPr>
+            <w:r>
+              <w:t>José Luis Castillo Camacho</w:t>
+            </w:r>
           </w:p>
         </w:tc>
       </w:tr>
@@ -653,13 +702,8 @@
       <w:r>
         <w:t xml:space="preserve">se visualice el proceso de construcción del </w:t>
       </w:r>
-      <w:proofErr w:type="spellStart"/>
-      <w:r>
-        <w:t>Frontend</w:t>
-      </w:r>
-      <w:proofErr w:type="spellEnd"/>
-      <w:r>
-        <w:t>.</w:t>
+      <w:r>
+        <w:t>Frontend.</w:t>
       </w:r>
     </w:p>
     <w:p>
@@ -947,13 +991,8 @@
         <w:t xml:space="preserve">Como evidencia </w:t>
       </w:r>
       <w:r>
-        <w:t xml:space="preserve">del funcionamiento del Frontend, se debe presentar capturas de pantalla donde se visualice el consumo de recursos del API REST, desde el </w:t>
-      </w:r>
-      <w:proofErr w:type="spellStart"/>
-      <w:r>
-        <w:t>Frontend</w:t>
-      </w:r>
-      <w:proofErr w:type="spellEnd"/>
+        <w:t>del funcionamiento del Frontend, se debe presentar capturas de pantalla donde se visualice el consumo de recursos del API REST, desde el Frontend</w:t>
+      </w:r>
       <w:r>
         <w:t>.</w:t>
       </w:r>
@@ -1293,11 +1332,9 @@
       <w:r>
         <w:t xml:space="preserve">el desarrollo del </w:t>
       </w:r>
-      <w:proofErr w:type="spellStart"/>
       <w:r>
         <w:t>Frontend</w:t>
       </w:r>
-      <w:proofErr w:type="spellEnd"/>
       <w:r>
         <w:t>.</w:t>
       </w:r>
@@ -1462,6 +1499,16 @@
           </wp:inline>
         </w:drawing>
       </w:r>
+    </w:p>
+    <w:p>
+      <w:pPr>
+        <w:jc w:val="both"/>
+      </w:pPr>
+    </w:p>
+    <w:p>
+      <w:pPr>
+        <w:jc w:val="both"/>
+      </w:pPr>
     </w:p>
     <w:sectPr>
       <w:headerReference w:type="even" r:id="rId17"/>

</xml_diff>